<commit_message>
modified Demo.docx this file ....!
</commit_message>
<xml_diff>
--- a/Demo.docx
+++ b/Demo.docx
@@ -8,6 +8,19 @@
       </w:r>
       <w:r>
         <w:t>..!</w:t>
+      </w:r>
+    </w:p>
+    <w:p>
+      <w:r>
+        <w:t xml:space="preserve">Hello </w:t>
+      </w:r>
+      <w:proofErr w:type="spellStart"/>
+      <w:r>
+        <w:t>Ayush</w:t>
+      </w:r>
+      <w:proofErr w:type="spellEnd"/>
+      <w:r>
+        <w:t xml:space="preserve"> …!</w:t>
       </w:r>
       <w:bookmarkStart w:id="0" w:name="_GoBack"/>
       <w:bookmarkEnd w:id="0"/>

</xml_diff>